<commit_message>
Update Data and Procedure Explanation.docx
</commit_message>
<xml_diff>
--- a/Data and Procedure Explanation.docx
+++ b/Data and Procedure Explanation.docx
@@ -129,7 +129,13 @@
         <w:t>atmospheric analysis using conventional and satellite data sources</w:t>
       </w:r>
       <w:r>
-        <w:t xml:space="preserve"> with time resolution of 1 hour and spatial </w:t>
+        <w:t xml:space="preserve"> with time resolution of </w:t>
+      </w:r>
+      <w:r>
+        <w:t>one</w:t>
+      </w:r>
+      <w:r>
+        <w:t xml:space="preserve"> hour and spatial </w:t>
       </w:r>
       <w:r>
         <w:t>resolution</w:t>
@@ -156,7 +162,7 @@
         <w:t xml:space="preserve">is </w:t>
       </w:r>
       <w:r>
-        <w:t xml:space="preserve">broken roughly into the </w:t>
+        <w:t xml:space="preserve">broken into the </w:t>
       </w:r>
       <w:r>
         <w:t>four continental</w:t>
@@ -165,7 +171,13 @@
         <w:t xml:space="preserve"> US time zones</w:t>
       </w:r>
       <w:r>
-        <w:t xml:space="preserve"> and then subset to include only </w:t>
+        <w:t xml:space="preserve"> </w:t>
+      </w:r>
+      <w:r>
+        <w:t xml:space="preserve">(as defined above) </w:t>
+      </w:r>
+      <w:r>
+        <w:t xml:space="preserve">and then subset to include only </w:t>
       </w:r>
       <w:r>
         <w:t>the hours 8:30AM to 3:30PM in local time</w:t>
@@ -218,7 +230,22 @@
     </w:p>
     <w:p>
       <w:r>
-        <w:t xml:space="preserve">Filled contour map is generating from this point data using the python library matplotlib’s method </w:t>
+        <w:t>The f</w:t>
+      </w:r>
+      <w:r>
+        <w:t>illed contour map is generating from th</w:t>
+      </w:r>
+      <w:r>
+        <w:t>e</w:t>
+      </w:r>
+      <w:r>
+        <w:t xml:space="preserve"> point data using the python library matplotlib’s </w:t>
+      </w:r>
+      <w:r>
+        <w:t>function</w:t>
+      </w:r>
+      <w:r>
+        <w:t xml:space="preserve"> </w:t>
       </w:r>
       <w:proofErr w:type="spellStart"/>
       <w:proofErr w:type="gramStart"/>

</xml_diff>